<commit_message>
updated external documents and links
</commit_message>
<xml_diff>
--- a/assets/word_resume.docx
+++ b/assets/word_resume.docx
@@ -57,14 +57,7 @@
           <w:rFonts w:ascii="Calibri" w:eastAsia="Calibri" w:hAnsi="Calibri" w:cs="Times New Roman"/>
           <w:color w:val="595959"/>
         </w:rPr>
-        <w:t>apham@rice.edu</w:t>
-      </w:r>
-      <w:r>
-        <w:rPr>
-          <w:rFonts w:ascii="Calibri" w:eastAsia="Calibri" w:hAnsi="Calibri" w:cs="Times New Roman"/>
-          <w:color w:val="595959"/>
-        </w:rPr>
-        <w:t xml:space="preserve"> </w:t>
+        <w:t xml:space="preserve">apham@rice.edu </w:t>
       </w:r>
       <w:sdt>
         <w:sdtPr>
@@ -82,6 +75,7 @@
           <w:showingPlcHdr/>
           <w15:appearance w15:val="hidden"/>
         </w:sdtPr>
+        <w:sdtEndPr/>
         <w:sdtContent>
           <w:r>
             <w:rPr>
@@ -102,8 +96,24 @@
     </w:p>
     <w:p>
       <w:pPr>
+        <w:spacing w:after="0" w:line="240" w:lineRule="auto"/>
         <w:jc w:val="center"/>
-      </w:pPr>
+        <w:rPr>
+          <w:rFonts w:ascii="Calibri" w:eastAsia="Calibri" w:hAnsi="Calibri" w:cs="Times New Roman"/>
+          <w:b/>
+          <w:bCs/>
+          <w:color w:val="538135" w:themeColor="accent6" w:themeShade="BF"/>
+        </w:rPr>
+      </w:pPr>
+      <w:r>
+        <w:rPr>
+          <w:rFonts w:ascii="Calibri" w:eastAsia="Calibri" w:hAnsi="Calibri" w:cs="Times New Roman"/>
+          <w:b/>
+          <w:bCs/>
+          <w:color w:val="538135" w:themeColor="accent6" w:themeShade="BF"/>
+        </w:rPr>
+        <w:t>andrewvpham.com</w:t>
+      </w:r>
       <w:r>
         <w:rPr>
           <w:rFonts w:ascii="Calibri" w:eastAsia="Calibri" w:hAnsi="Calibri" w:cs="Calibri"/>
@@ -111,76 +121,10 @@
           <w:bCs/>
           <w:color w:val="538135" w:themeColor="accent6" w:themeShade="BF"/>
         </w:rPr>
-        <w:t>github.com/apham727</w:t>
-      </w:r>
-      <w:r>
-        <w:rPr>
-          <w:rFonts w:ascii="Calibri" w:eastAsia="Calibri" w:hAnsi="Calibri" w:cs="Calibri"/>
-          <w:b/>
-          <w:bCs/>
-          <w:color w:val="538135" w:themeColor="accent6" w:themeShade="BF"/>
-        </w:rPr>
         <w:t xml:space="preserve"> </w:t>
       </w:r>
-      <w:sdt>
-        <w:sdtPr>
-          <w:rPr>
-            <w:rFonts w:ascii="Calibri" w:eastAsia="Calibri" w:hAnsi="Calibri" w:cs="Calibri"/>
-            <w:b/>
-            <w:bCs/>
-            <w:color w:val="538135" w:themeColor="accent6" w:themeShade="BF"/>
-          </w:rPr>
-          <w:alias w:val="Divider dot:"/>
-          <w:tag w:val="Divider dot:"/>
-          <w:id w:val="759871761"/>
-          <w:placeholder>
-            <w:docPart w:val="863BC868E3024F498DBE288DA48DABE1"/>
-          </w:placeholder>
-          <w:temporary/>
-          <w:showingPlcHdr/>
-          <w15:appearance w15:val="hidden"/>
-        </w:sdtPr>
-        <w:sdtContent>
-          <w:r>
-            <w:rPr>
-              <w:rFonts w:ascii="Calibri" w:eastAsia="Calibri" w:hAnsi="Calibri" w:cs="Calibri"/>
-              <w:b/>
-              <w:bCs/>
-              <w:color w:val="538135" w:themeColor="accent6" w:themeShade="BF"/>
-            </w:rPr>
-            <w:t>·</w:t>
-          </w:r>
-        </w:sdtContent>
-      </w:sdt>
-      <w:r>
-        <w:rPr>
-          <w:rFonts w:ascii="Calibri" w:eastAsia="Calibri" w:hAnsi="Calibri" w:cs="Calibri"/>
-          <w:b/>
-          <w:bCs/>
-          <w:color w:val="538135" w:themeColor="accent6" w:themeShade="BF"/>
-        </w:rPr>
-        <w:t xml:space="preserve"> </w:t>
-      </w:r>
-      <w:r>
-        <w:rPr>
-          <w:rFonts w:ascii="Calibri" w:eastAsia="Calibri" w:hAnsi="Calibri" w:cs="Calibri"/>
-          <w:b/>
-          <w:bCs/>
-          <w:color w:val="538135" w:themeColor="accent6" w:themeShade="BF"/>
-        </w:rPr>
-        <w:t>linkedin.com/</w:t>
-      </w:r>
-      <w:proofErr w:type="spellStart"/>
-      <w:r>
-        <w:rPr>
-          <w:rFonts w:ascii="Calibri" w:eastAsia="Calibri" w:hAnsi="Calibri" w:cs="Calibri"/>
-          <w:b/>
-          <w:bCs/>
-          <w:color w:val="538135" w:themeColor="accent6" w:themeShade="BF"/>
-        </w:rPr>
-        <w:t>andrewvpham</w:t>
-      </w:r>
-      <w:proofErr w:type="spellEnd"/>
+      <w:bookmarkStart w:id="0" w:name="_GoBack"/>
+      <w:bookmarkEnd w:id="0"/>
     </w:p>
     <w:p>
       <w:pPr>
@@ -386,10 +330,7 @@
         <w:t xml:space="preserve">Terminal Emulator </w:t>
       </w:r>
       <w:r>
-        <w:t>-</w:t>
-      </w:r>
-      <w:r>
-        <w:t xml:space="preserve"> </w:t>
+        <w:t xml:space="preserve">- </w:t>
       </w:r>
       <w:r>
         <w:rPr>
@@ -624,13 +565,7 @@
         <w:t xml:space="preserve">of hundreds </w:t>
       </w:r>
       <w:r>
-        <w:t>of engineering metrics across the healthcare</w:t>
-      </w:r>
-      <w:r>
-        <w:t xml:space="preserve"> </w:t>
-      </w:r>
-      <w:r>
-        <w:t>division</w:t>
+        <w:t>of engineering metrics across the healthcare division</w:t>
       </w:r>
     </w:p>
     <w:p>
@@ -785,13 +720,7 @@
         <w:pStyle w:val="ListBullet"/>
       </w:pPr>
       <w:r>
-        <w:t>Developed user-kernel interfaces modeled after</w:t>
-      </w:r>
-      <w:r>
-        <w:t xml:space="preserve"> </w:t>
-      </w:r>
-      <w:r>
-        <w:t xml:space="preserve">the Linux kernel </w:t>
+        <w:t xml:space="preserve">Developed user-kernel interfaces modeled after the Linux kernel </w:t>
       </w:r>
     </w:p>
     <w:p>
@@ -1153,10 +1082,7 @@
         <w:pStyle w:val="ListBullet"/>
       </w:pPr>
       <w:r>
-        <w:t>T</w:t>
-      </w:r>
-      <w:r>
-        <w:t>ensorFlow</w:t>
+        <w:t>TensorFlow</w:t>
       </w:r>
     </w:p>
     <w:p>
@@ -1263,10 +1189,7 @@
         <w:pStyle w:val="ListBullet"/>
       </w:pPr>
       <w:r>
-        <w:t>Algorithms</w:t>
-      </w:r>
-      <w:r>
-        <w:t xml:space="preserve"> </w:t>
+        <w:t xml:space="preserve">Algorithms </w:t>
       </w:r>
     </w:p>
     <w:p>
@@ -1351,14 +1274,7 @@
           <w:b/>
           <w:bCs/>
         </w:rPr>
-        <w:t>IEEE Junior Representative</w:t>
-      </w:r>
-      <w:r>
-        <w:rPr>
-          <w:b/>
-          <w:bCs/>
-        </w:rPr>
-        <w:t xml:space="preserve"> (2019-2020)</w:t>
+        <w:t>IEEE Junior Representative (2019-2020)</w:t>
       </w:r>
       <w:r>
         <w:rPr>
@@ -1436,8 +1352,6 @@
       <w:r>
         <w:t>H.R. Burnett Endowed Scholarship</w:t>
       </w:r>
-      <w:bookmarkStart w:id="0" w:name="_GoBack"/>
-      <w:bookmarkEnd w:id="0"/>
     </w:p>
     <w:sectPr>
       <w:type w:val="continuous"/>
@@ -1602,6 +1516,7 @@
     <w:lsdException w:name="HTML Sample" w:semiHidden="1" w:unhideWhenUsed="1"/>
     <w:lsdException w:name="HTML Typewriter" w:semiHidden="1" w:unhideWhenUsed="1"/>
     <w:lsdException w:name="HTML Variable" w:semiHidden="1" w:unhideWhenUsed="1"/>
+    <w:lsdException w:name="Normal Table" w:semiHidden="1" w:unhideWhenUsed="1"/>
     <w:lsdException w:name="annotation subject" w:semiHidden="1" w:unhideWhenUsed="1"/>
     <w:lsdException w:name="No List" w:semiHidden="1" w:unhideWhenUsed="1"/>
     <w:lsdException w:name="Outline List 1" w:semiHidden="1" w:unhideWhenUsed="1"/>
@@ -1648,8 +1563,10 @@
     <w:lsdException w:name="Table Subtle 2" w:semiHidden="1" w:unhideWhenUsed="1"/>
     <w:lsdException w:name="Table Web 1" w:semiHidden="1" w:unhideWhenUsed="1"/>
     <w:lsdException w:name="Table Web 2" w:semiHidden="1" w:unhideWhenUsed="1"/>
+    <w:lsdException w:name="Table Web 3" w:semiHidden="1" w:unhideWhenUsed="1"/>
     <w:lsdException w:name="Balloon Text" w:semiHidden="1" w:unhideWhenUsed="1"/>
     <w:lsdException w:name="Table Grid" w:uiPriority="39"/>
+    <w:lsdException w:name="Table Theme" w:semiHidden="1" w:unhideWhenUsed="1"/>
     <w:lsdException w:name="Placeholder Text" w:semiHidden="1"/>
     <w:lsdException w:name="No Spacing" w:uiPriority="1" w:qFormat="1"/>
     <w:lsdException w:name="Light Shading" w:uiPriority="60"/>
@@ -1933,32 +1850,6 @@
   <w:docParts>
     <w:docPart>
       <w:docPartPr>
-        <w:name w:val="863BC868E3024F498DBE288DA48DABE1"/>
-        <w:category>
-          <w:name w:val="General"/>
-          <w:gallery w:val="placeholder"/>
-        </w:category>
-        <w:types>
-          <w:type w:val="bbPlcHdr"/>
-        </w:types>
-        <w:behaviors>
-          <w:behavior w:val="content"/>
-        </w:behaviors>
-        <w:guid w:val="{C04A0A52-F060-49DE-BFFD-7CD65613857F}"/>
-      </w:docPartPr>
-      <w:docPartBody>
-        <w:p>
-          <w:pPr>
-            <w:pStyle w:val="863BC868E3024F498DBE288DA48DABE1"/>
-          </w:pPr>
-          <w:r>
-            <w:t>·</w:t>
-          </w:r>
-        </w:p>
-      </w:docPartBody>
-    </w:docPart>
-    <w:docPart>
-      <w:docPartPr>
         <w:name w:val="1E6CC1618FF14A709F34802F32913B87"/>
         <w:category>
           <w:name w:val="General"/>
@@ -2001,14 +1892,14 @@
     <w:charset w:val="00"/>
     <w:family w:val="roman"/>
     <w:pitch w:val="variable"/>
-    <w:sig w:usb0="E0002AFF" w:usb1="C0007843" w:usb2="00000009" w:usb3="00000000" w:csb0="000001FF" w:csb1="00000000"/>
+    <w:sig w:usb0="E0002EFF" w:usb1="C000785B" w:usb2="00000009" w:usb3="00000000" w:csb0="000001FF" w:csb1="00000000"/>
   </w:font>
   <w:font w:name="Calibri">
     <w:panose1 w:val="020F0502020204030204"/>
     <w:charset w:val="00"/>
     <w:family w:val="swiss"/>
     <w:pitch w:val="variable"/>
-    <w:sig w:usb0="E0002AFF" w:usb1="4000ACFF" w:usb2="00000001" w:usb3="00000000" w:csb0="000001FF" w:csb1="00000000"/>
+    <w:sig w:usb0="E0002EFF" w:usb1="C000247B" w:usb2="00000009" w:usb3="00000000" w:csb0="000001FF" w:csb1="00000000"/>
   </w:font>
   <w:font w:name="Georgia">
     <w:panose1 w:val="02040502050405020303"/>
@@ -2022,7 +1913,7 @@
     <w:charset w:val="00"/>
     <w:family w:val="swiss"/>
     <w:pitch w:val="variable"/>
-    <w:sig w:usb0="A0002AEF" w:usb1="4000207B" w:usb2="00000000" w:usb3="00000000" w:csb0="000001FF" w:csb1="00000000"/>
+    <w:sig w:usb0="E0002AFF" w:usb1="C000247B" w:usb2="00000009" w:usb3="00000000" w:csb0="000001FF" w:csb1="00000000"/>
   </w:font>
 </w:fonts>
 </file>
@@ -2044,7 +1935,9 @@
   <w:rsids>
     <w:rsidRoot w:val="00153A55"/>
     <w:rsid w:val="00153A55"/>
+    <w:rsid w:val="001F5028"/>
     <w:rsid w:val="009A2D2F"/>
+    <w:rsid w:val="00BC1B57"/>
   </w:rsids>
   <m:mathPr>
     <m:mathFont m:val="Cambria Math"/>
@@ -2910,7 +2803,7 @@
 </file>
 
 <file path=customXml/itemProps1.xml><?xml version="1.0" encoding="utf-8"?>
-<ds:datastoreItem xmlns:ds="http://schemas.openxmlformats.org/officeDocument/2006/customXml" ds:itemID="{8C2BE754-AB1B-45F3-B785-4F677238772A}">
+<ds:datastoreItem xmlns:ds="http://schemas.openxmlformats.org/officeDocument/2006/customXml" ds:itemID="{7F89E32E-3A49-4BB1-885A-9895509C558B}">
   <ds:schemaRefs>
     <ds:schemaRef ds:uri="http://schemas.openxmlformats.org/officeDocument/2006/bibliography"/>
   </ds:schemaRefs>

</xml_diff>